<commit_message>
Thoughts thoughts ... I am writing on the brain after all
</commit_message>
<xml_diff>
--- a/FinalReport/Final Report - Information.docx
+++ b/FinalReport/Final Report - Information.docx
@@ -1,6 +1,6 @@
 
 <file path=word/document.xml><?xml version="1.0" encoding="utf-8"?>
-<w:document xmlns:wpc="http://schemas.microsoft.com/office/word/2010/wordprocessingCanvas" xmlns:cx="http://schemas.microsoft.com/office/drawing/2014/chartex" xmlns:cx1="http://schemas.microsoft.com/office/drawing/2015/9/8/chartex" xmlns:cx2="http://schemas.microsoft.com/office/drawing/2015/10/21/chartex" xmlns:cx3="http://schemas.microsoft.com/office/drawing/2016/5/9/chartex" xmlns:cx4="http://schemas.microsoft.com/office/drawing/2016/5/10/chartex" xmlns:cx5="http://schemas.microsoft.com/office/drawing/2016/5/11/chartex" xmlns:cx6="http://schemas.microsoft.com/office/drawing/2016/5/12/chartex" xmlns:cx7="http://schemas.microsoft.com/office/drawing/2016/5/13/chartex" xmlns:cx8="http://schemas.microsoft.com/office/drawing/2016/5/14/chartex" xmlns:mc="http://schemas.openxmlformats.org/markup-compatibility/2006" xmlns:aink="http://schemas.microsoft.com/office/drawing/2016/ink" xmlns:am3d="http://schemas.microsoft.com/office/drawing/2017/model3d" xmlns:o="urn:schemas-microsoft-com:office:office" xmlns:r="http://schemas.openxmlformats.org/officeDocument/2006/relationships" xmlns:m="http://schemas.openxmlformats.org/officeDocument/2006/math" xmlns:v="urn:schemas-microsoft-com:vml" xmlns:wp14="http://schemas.microsoft.com/office/word/2010/wordprocessingDrawing" xmlns:wp="http://schemas.openxmlformats.org/drawingml/2006/wordprocessingDrawing" xmlns:w10="urn:schemas-microsoft-com:office:word" xmlns:w="http://schemas.openxmlformats.org/wordprocessingml/2006/main" xmlns:w14="http://schemas.microsoft.com/office/word/2010/wordml" xmlns:w15="http://schemas.microsoft.com/office/word/2012/wordml" xmlns:w16cid="http://schemas.microsoft.com/office/word/2016/wordml/cid" xmlns:w16se="http://schemas.microsoft.com/office/word/2015/wordml/symex" xmlns:wpg="http://schemas.microsoft.com/office/word/2010/wordprocessingGroup" xmlns:wpi="http://schemas.microsoft.com/office/word/2010/wordprocessingInk" xmlns:wne="http://schemas.microsoft.com/office/word/2006/wordml" xmlns:wps="http://schemas.microsoft.com/office/word/2010/wordprocessingShape" mc:Ignorable="w14 w15 w16se w16cid wp14">
+<w:document xmlns:wpc="http://schemas.microsoft.com/office/word/2010/wordprocessingCanvas" xmlns:cx="http://schemas.microsoft.com/office/drawing/2014/chartex" xmlns:cx1="http://schemas.microsoft.com/office/drawing/2015/9/8/chartex" xmlns:cx2="http://schemas.microsoft.com/office/drawing/2015/10/21/chartex" xmlns:cx3="http://schemas.microsoft.com/office/drawing/2016/5/9/chartex" xmlns:cx4="http://schemas.microsoft.com/office/drawing/2016/5/10/chartex" xmlns:cx5="http://schemas.microsoft.com/office/drawing/2016/5/11/chartex" xmlns:cx6="http://schemas.microsoft.com/office/drawing/2016/5/12/chartex" xmlns:cx7="http://schemas.microsoft.com/office/drawing/2016/5/13/chartex" xmlns:cx8="http://schemas.microsoft.com/office/drawing/2016/5/14/chartex" xmlns:mc="http://schemas.openxmlformats.org/markup-compatibility/2006" xmlns:aink="http://schemas.microsoft.com/office/drawing/2016/ink" xmlns:am3d="http://schemas.microsoft.com/office/drawing/2017/model3d" xmlns:o="urn:schemas-microsoft-com:office:office" xmlns:r="http://schemas.openxmlformats.org/officeDocument/2006/relationships" xmlns:m="http://schemas.openxmlformats.org/officeDocument/2006/math" xmlns:v="urn:schemas-microsoft-com:vml" xmlns:wp14="http://schemas.microsoft.com/office/word/2010/wordprocessingDrawing" xmlns:wp="http://schemas.openxmlformats.org/drawingml/2006/wordprocessingDrawing" xmlns:w10="urn:schemas-microsoft-com:office:word" xmlns:w="http://schemas.openxmlformats.org/wordprocessingml/2006/main" xmlns:w14="http://schemas.microsoft.com/office/word/2010/wordml" xmlns:w15="http://schemas.microsoft.com/office/word/2012/wordml" xmlns:w16cex="http://schemas.microsoft.com/office/word/2018/wordml/cex" xmlns:w16cid="http://schemas.microsoft.com/office/word/2016/wordml/cid" xmlns:w16="http://schemas.microsoft.com/office/word/2018/wordml" xmlns:w16sdtdh="http://schemas.microsoft.com/office/word/2020/wordml/sdtdatahash" xmlns:w16se="http://schemas.microsoft.com/office/word/2015/wordml/symex" xmlns:wpg="http://schemas.microsoft.com/office/word/2010/wordprocessingGroup" xmlns:wpi="http://schemas.microsoft.com/office/word/2010/wordprocessingInk" xmlns:wne="http://schemas.microsoft.com/office/word/2006/wordml" xmlns:wps="http://schemas.microsoft.com/office/word/2010/wordprocessingShape" mc:Ignorable="w14 w15 w16se w16cid w16 w16cex w16sdtdh wp14">
   <w:body>
     <w:tbl>
       <w:tblPr>
@@ -2850,27 +2850,7 @@
           <w:szCs w:val="24"/>
           <w:lang w:eastAsia="en-ZA"/>
         </w:rPr>
-        <w:t xml:space="preserve"> </w:t>
-      </w:r>
-      <w:proofErr w:type="spellStart"/>
-      <w:r>
-        <w:rPr>
-          <w:rFonts w:ascii="Times New Roman" w:eastAsia="Times New Roman" w:hAnsi="Times New Roman" w:cs="Times New Roman"/>
-          <w:sz w:val="24"/>
-          <w:szCs w:val="24"/>
-          <w:lang w:eastAsia="en-ZA"/>
-        </w:rPr>
-        <w:t>BCIs</w:t>
-      </w:r>
-      <w:proofErr w:type="spellEnd"/>
-      <w:r>
-        <w:rPr>
-          <w:rFonts w:ascii="Times New Roman" w:eastAsia="Times New Roman" w:hAnsi="Times New Roman" w:cs="Times New Roman"/>
-          <w:sz w:val="24"/>
-          <w:szCs w:val="24"/>
-          <w:lang w:eastAsia="en-ZA"/>
-        </w:rPr>
-        <w:t xml:space="preserve">, EEG wearables, </w:t>
+        <w:t xml:space="preserve"> BCIs, EEG wearables, </w:t>
       </w:r>
       <w:proofErr w:type="spellStart"/>
       <w:r>
@@ -4129,17 +4109,7 @@
           <w:szCs w:val="24"/>
           <w:lang w:eastAsia="en-ZA"/>
         </w:rPr>
-        <w:t xml:space="preserve">Think of </w:t>
-      </w:r>
-      <w:proofErr w:type="gramStart"/>
-      <w:r>
-        <w:rPr>
-          <w:rFonts w:ascii="Times New Roman" w:eastAsia="Times New Roman" w:hAnsi="Times New Roman" w:cs="Times New Roman"/>
-          <w:sz w:val="24"/>
-          <w:szCs w:val="24"/>
-          <w:lang w:eastAsia="en-ZA"/>
-        </w:rPr>
-        <w:t xml:space="preserve">this as </w:t>
+        <w:t xml:space="preserve">Think of this as </w:t>
       </w:r>
       <w:r>
         <w:rPr>
@@ -4152,7 +4122,6 @@
         </w:rPr>
         <w:t>bridging paragraphs</w:t>
       </w:r>
-      <w:proofErr w:type="gramEnd"/>
       <w:r>
         <w:rPr>
           <w:rFonts w:ascii="Times New Roman" w:eastAsia="Times New Roman" w:hAnsi="Times New Roman" w:cs="Times New Roman"/>
@@ -5325,7 +5294,6 @@
           <w:lang w:eastAsia="en-ZA"/>
         </w:rPr>
       </w:pPr>
-      <w:proofErr w:type="gramStart"/>
       <w:r>
         <w:rPr>
           <w:rFonts w:ascii="Times New Roman" w:eastAsia="Times New Roman" w:hAnsi="Symbol" w:cs="Times New Roman"/>
@@ -5353,19 +5321,7 @@
           <w:szCs w:val="24"/>
           <w:lang w:eastAsia="en-ZA"/>
         </w:rPr>
-        <w:t>Cognition</w:t>
-      </w:r>
-      <w:proofErr w:type="gramEnd"/>
-      <w:r>
-        <w:rPr>
-          <w:rFonts w:ascii="Times New Roman" w:eastAsia="Times New Roman" w:hAnsi="Times New Roman" w:cs="Times New Roman"/>
-          <w:b/>
-          <w:bCs/>
-          <w:sz w:val="24"/>
-          <w:szCs w:val="24"/>
-          <w:lang w:eastAsia="en-ZA"/>
-        </w:rPr>
-        <w:t>:</w:t>
+        <w:t>Cognition:</w:t>
       </w:r>
       <w:r>
         <w:rPr>
@@ -5395,40 +5351,19 @@
           <w:szCs w:val="24"/>
           <w:lang w:eastAsia="en-ZA"/>
         </w:rPr>
-        <w:t xml:space="preserve"> trains cognition (e.g., via adaptive games); Neurotech enhances cognition (e.g., via brain stimulation or </w:t>
-      </w:r>
-      <w:proofErr w:type="spellStart"/>
-      <w:r>
-        <w:rPr>
-          <w:rFonts w:ascii="Times New Roman" w:eastAsia="Times New Roman" w:hAnsi="Times New Roman" w:cs="Times New Roman"/>
-          <w:sz w:val="24"/>
-          <w:szCs w:val="24"/>
-          <w:lang w:eastAsia="en-ZA"/>
-        </w:rPr>
-        <w:t>BCIs</w:t>
-      </w:r>
-      <w:proofErr w:type="spellEnd"/>
-      <w:r>
-        <w:rPr>
-          <w:rFonts w:ascii="Times New Roman" w:eastAsia="Times New Roman" w:hAnsi="Times New Roman" w:cs="Times New Roman"/>
-          <w:sz w:val="24"/>
-          <w:szCs w:val="24"/>
-          <w:lang w:eastAsia="en-ZA"/>
-        </w:rPr>
-        <w:t>).</w:t>
-      </w:r>
-    </w:p>
-    <w:p>
-      <w:pPr>
-        <w:spacing w:before="100" w:beforeAutospacing="1" w:after="100" w:afterAutospacing="1" w:line="240" w:lineRule="auto"/>
-        <w:rPr>
-          <w:rFonts w:ascii="Times New Roman" w:eastAsia="Times New Roman" w:hAnsi="Times New Roman" w:cs="Times New Roman"/>
-          <w:sz w:val="24"/>
-          <w:szCs w:val="24"/>
-          <w:lang w:eastAsia="en-ZA"/>
-        </w:rPr>
-      </w:pPr>
-      <w:proofErr w:type="gramStart"/>
+        <w:t xml:space="preserve"> trains cognition (e.g., via adaptive games); Neurotech enhances cognition (e.g., via brain stimulation or BCIs).</w:t>
+      </w:r>
+    </w:p>
+    <w:p>
+      <w:pPr>
+        <w:spacing w:before="100" w:beforeAutospacing="1" w:after="100" w:afterAutospacing="1" w:line="240" w:lineRule="auto"/>
+        <w:rPr>
+          <w:rFonts w:ascii="Times New Roman" w:eastAsia="Times New Roman" w:hAnsi="Times New Roman" w:cs="Times New Roman"/>
+          <w:sz w:val="24"/>
+          <w:szCs w:val="24"/>
+          <w:lang w:eastAsia="en-ZA"/>
+        </w:rPr>
+      </w:pPr>
       <w:r>
         <w:rPr>
           <w:rFonts w:ascii="Times New Roman" w:eastAsia="Times New Roman" w:hAnsi="Symbol" w:cs="Times New Roman"/>
@@ -5456,19 +5391,7 @@
           <w:szCs w:val="24"/>
           <w:lang w:eastAsia="en-ZA"/>
         </w:rPr>
-        <w:t>Emotion</w:t>
-      </w:r>
-      <w:proofErr w:type="gramEnd"/>
-      <w:r>
-        <w:rPr>
-          <w:rFonts w:ascii="Times New Roman" w:eastAsia="Times New Roman" w:hAnsi="Times New Roman" w:cs="Times New Roman"/>
-          <w:b/>
-          <w:bCs/>
-          <w:sz w:val="24"/>
-          <w:szCs w:val="24"/>
-          <w:lang w:eastAsia="en-ZA"/>
-        </w:rPr>
-        <w:t>:</w:t>
+        <w:t>Emotion:</w:t>
       </w:r>
       <w:r>
         <w:rPr>
@@ -5511,7 +5434,6 @@
           <w:lang w:eastAsia="en-ZA"/>
         </w:rPr>
       </w:pPr>
-      <w:proofErr w:type="gramStart"/>
       <w:r>
         <w:rPr>
           <w:rFonts w:ascii="Times New Roman" w:eastAsia="Times New Roman" w:hAnsi="Symbol" w:cs="Times New Roman"/>
@@ -5540,19 +5462,7 @@
           <w:szCs w:val="24"/>
           <w:lang w:eastAsia="en-ZA"/>
         </w:rPr>
-        <w:t>Memory</w:t>
-      </w:r>
-      <w:proofErr w:type="gramEnd"/>
-      <w:r>
-        <w:rPr>
-          <w:rFonts w:ascii="Times New Roman" w:eastAsia="Times New Roman" w:hAnsi="Times New Roman" w:cs="Times New Roman"/>
-          <w:b/>
-          <w:bCs/>
-          <w:sz w:val="24"/>
-          <w:szCs w:val="24"/>
-          <w:lang w:eastAsia="en-ZA"/>
-        </w:rPr>
-        <w:t>:</w:t>
+        <w:t>Memory:</w:t>
       </w:r>
       <w:r>
         <w:rPr>
@@ -5585,9 +5495,11 @@
         <w:t xml:space="preserve"> reinforces memory (e.g., spaced-retrieval training); Neurotech reactivates or restores memory (e.g., hippocampal implants).</w:t>
       </w:r>
     </w:p>
-    <w:p>
-      <w:bookmarkStart w:id="0" w:name="_GoBack"/>
-      <w:bookmarkEnd w:id="0"/>
+    <w:p/>
+    <w:p>
+      <w:r>
+        <w:t>To propose a sustainable, ethically grounded integration of Digital Phenotyping, Digital Therapeutics, and Neurotechnology that enhances cognitive resilience, emotional regulation, and educational adaptability — without eroding cognitive autonomy.</w:t>
+      </w:r>
     </w:p>
     <w:sectPr>
       <w:pgSz w:w="11906" w:h="16838"/>
@@ -5600,7 +5512,7 @@
 </file>
 
 <file path=word/numbering.xml><?xml version="1.0" encoding="utf-8"?>
-<w:numbering xmlns:wpc="http://schemas.microsoft.com/office/word/2010/wordprocessingCanvas" xmlns:cx="http://schemas.microsoft.com/office/drawing/2014/chartex" xmlns:cx1="http://schemas.microsoft.com/office/drawing/2015/9/8/chartex" xmlns:cx2="http://schemas.microsoft.com/office/drawing/2015/10/21/chartex" xmlns:cx3="http://schemas.microsoft.com/office/drawing/2016/5/9/chartex" xmlns:cx4="http://schemas.microsoft.com/office/drawing/2016/5/10/chartex" xmlns:cx5="http://schemas.microsoft.com/office/drawing/2016/5/11/chartex" xmlns:cx6="http://schemas.microsoft.com/office/drawing/2016/5/12/chartex" xmlns:cx7="http://schemas.microsoft.com/office/drawing/2016/5/13/chartex" xmlns:cx8="http://schemas.microsoft.com/office/drawing/2016/5/14/chartex" xmlns:mc="http://schemas.openxmlformats.org/markup-compatibility/2006" xmlns:aink="http://schemas.microsoft.com/office/drawing/2016/ink" xmlns:am3d="http://schemas.microsoft.com/office/drawing/2017/model3d" xmlns:o="urn:schemas-microsoft-com:office:office" xmlns:r="http://schemas.openxmlformats.org/officeDocument/2006/relationships" xmlns:m="http://schemas.openxmlformats.org/officeDocument/2006/math" xmlns:v="urn:schemas-microsoft-com:vml" xmlns:wp14="http://schemas.microsoft.com/office/word/2010/wordprocessingDrawing" xmlns:wp="http://schemas.openxmlformats.org/drawingml/2006/wordprocessingDrawing" xmlns:w10="urn:schemas-microsoft-com:office:word" xmlns:w="http://schemas.openxmlformats.org/wordprocessingml/2006/main" xmlns:w14="http://schemas.microsoft.com/office/word/2010/wordml" xmlns:w15="http://schemas.microsoft.com/office/word/2012/wordml" xmlns:w16cid="http://schemas.microsoft.com/office/word/2016/wordml/cid" xmlns:w16se="http://schemas.microsoft.com/office/word/2015/wordml/symex" xmlns:wpg="http://schemas.microsoft.com/office/word/2010/wordprocessingGroup" xmlns:wpi="http://schemas.microsoft.com/office/word/2010/wordprocessingInk" xmlns:wne="http://schemas.microsoft.com/office/word/2006/wordml" xmlns:wps="http://schemas.microsoft.com/office/word/2010/wordprocessingShape" mc:Ignorable="w14 w15 w16se w16cid wp14">
+<w:numbering xmlns:wpc="http://schemas.microsoft.com/office/word/2010/wordprocessingCanvas" xmlns:cx="http://schemas.microsoft.com/office/drawing/2014/chartex" xmlns:cx1="http://schemas.microsoft.com/office/drawing/2015/9/8/chartex" xmlns:cx2="http://schemas.microsoft.com/office/drawing/2015/10/21/chartex" xmlns:cx3="http://schemas.microsoft.com/office/drawing/2016/5/9/chartex" xmlns:cx4="http://schemas.microsoft.com/office/drawing/2016/5/10/chartex" xmlns:cx5="http://schemas.microsoft.com/office/drawing/2016/5/11/chartex" xmlns:cx6="http://schemas.microsoft.com/office/drawing/2016/5/12/chartex" xmlns:cx7="http://schemas.microsoft.com/office/drawing/2016/5/13/chartex" xmlns:cx8="http://schemas.microsoft.com/office/drawing/2016/5/14/chartex" xmlns:mc="http://schemas.openxmlformats.org/markup-compatibility/2006" xmlns:aink="http://schemas.microsoft.com/office/drawing/2016/ink" xmlns:am3d="http://schemas.microsoft.com/office/drawing/2017/model3d" xmlns:o="urn:schemas-microsoft-com:office:office" xmlns:r="http://schemas.openxmlformats.org/officeDocument/2006/relationships" xmlns:m="http://schemas.openxmlformats.org/officeDocument/2006/math" xmlns:v="urn:schemas-microsoft-com:vml" xmlns:wp14="http://schemas.microsoft.com/office/word/2010/wordprocessingDrawing" xmlns:wp="http://schemas.openxmlformats.org/drawingml/2006/wordprocessingDrawing" xmlns:w10="urn:schemas-microsoft-com:office:word" xmlns:w="http://schemas.openxmlformats.org/wordprocessingml/2006/main" xmlns:w14="http://schemas.microsoft.com/office/word/2010/wordml" xmlns:w15="http://schemas.microsoft.com/office/word/2012/wordml" xmlns:w16cex="http://schemas.microsoft.com/office/word/2018/wordml/cex" xmlns:w16cid="http://schemas.microsoft.com/office/word/2016/wordml/cid" xmlns:w16="http://schemas.microsoft.com/office/word/2018/wordml" xmlns:w16sdtdh="http://schemas.microsoft.com/office/word/2020/wordml/sdtdatahash" xmlns:w16se="http://schemas.microsoft.com/office/word/2015/wordml/symex" xmlns:wpg="http://schemas.microsoft.com/office/word/2010/wordprocessingGroup" xmlns:wpi="http://schemas.microsoft.com/office/word/2010/wordprocessingInk" xmlns:wne="http://schemas.microsoft.com/office/word/2006/wordml" xmlns:wps="http://schemas.microsoft.com/office/word/2010/wordprocessingShape" mc:Ignorable="w14 w15 w16se w16cid w16 w16cex w16sdtdh wp14">
   <w:abstractNum w:abstractNumId="0" w15:restartNumberingAfterBreak="0">
     <w:nsid w:val="0A685B6A"/>
     <w:multiLevelType w:val="multilevel"/>
@@ -7125,7 +7037,7 @@
 </file>
 
 <file path=word/styles.xml><?xml version="1.0" encoding="utf-8"?>
-<w:styles xmlns:mc="http://schemas.openxmlformats.org/markup-compatibility/2006" xmlns:r="http://schemas.openxmlformats.org/officeDocument/2006/relationships" xmlns:w="http://schemas.openxmlformats.org/wordprocessingml/2006/main" xmlns:w14="http://schemas.microsoft.com/office/word/2010/wordml" xmlns:w15="http://schemas.microsoft.com/office/word/2012/wordml" xmlns:w16cid="http://schemas.microsoft.com/office/word/2016/wordml/cid" xmlns:w16se="http://schemas.microsoft.com/office/word/2015/wordml/symex" mc:Ignorable="w14 w15 w16se w16cid">
+<w:styles xmlns:mc="http://schemas.openxmlformats.org/markup-compatibility/2006" xmlns:r="http://schemas.openxmlformats.org/officeDocument/2006/relationships" xmlns:w="http://schemas.openxmlformats.org/wordprocessingml/2006/main" xmlns:w14="http://schemas.microsoft.com/office/word/2010/wordml" xmlns:w15="http://schemas.microsoft.com/office/word/2012/wordml" xmlns:w16cex="http://schemas.microsoft.com/office/word/2018/wordml/cex" xmlns:w16cid="http://schemas.microsoft.com/office/word/2016/wordml/cid" xmlns:w16="http://schemas.microsoft.com/office/word/2018/wordml" xmlns:w16sdtdh="http://schemas.microsoft.com/office/word/2020/wordml/sdtdatahash" xmlns:w16se="http://schemas.microsoft.com/office/word/2015/wordml/symex" mc:Ignorable="w14 w15 w16se w16cid w16 w16cex w16sdtdh">
   <w:docDefaults>
     <w:rPrDefault>
       <w:rPr>
@@ -7141,7 +7053,7 @@
       </w:pPr>
     </w:pPrDefault>
   </w:docDefaults>
-  <w:latentStyles w:defLockedState="0" w:defUIPriority="99" w:defSemiHidden="0" w:defUnhideWhenUsed="0" w:defQFormat="0" w:count="375">
+  <w:latentStyles w:defLockedState="0" w:defUIPriority="99" w:defSemiHidden="0" w:defUnhideWhenUsed="0" w:defQFormat="0" w:count="376">
     <w:lsdException w:name="Normal" w:uiPriority="0" w:qFormat="1"/>
     <w:lsdException w:name="heading 1" w:uiPriority="9" w:qFormat="1"/>
     <w:lsdException w:name="heading 2" w:semiHidden="1" w:uiPriority="9" w:unhideWhenUsed="1" w:qFormat="1"/>
@@ -7247,7 +7159,6 @@
     <w:lsdException w:name="HTML Sample" w:semiHidden="1" w:unhideWhenUsed="1"/>
     <w:lsdException w:name="HTML Typewriter" w:semiHidden="1" w:unhideWhenUsed="1"/>
     <w:lsdException w:name="HTML Variable" w:semiHidden="1" w:unhideWhenUsed="1"/>
-    <w:lsdException w:name="Normal Table" w:semiHidden="1" w:unhideWhenUsed="1"/>
     <w:lsdException w:name="annotation subject" w:semiHidden="1" w:unhideWhenUsed="1"/>
     <w:lsdException w:name="No List" w:semiHidden="1" w:unhideWhenUsed="1"/>
     <w:lsdException w:name="Outline List 1" w:semiHidden="1" w:unhideWhenUsed="1"/>
@@ -7294,10 +7205,8 @@
     <w:lsdException w:name="Table Subtle 2" w:semiHidden="1" w:unhideWhenUsed="1"/>
     <w:lsdException w:name="Table Web 1" w:semiHidden="1" w:unhideWhenUsed="1"/>
     <w:lsdException w:name="Table Web 2" w:semiHidden="1" w:unhideWhenUsed="1"/>
-    <w:lsdException w:name="Table Web 3" w:semiHidden="1" w:unhideWhenUsed="1"/>
     <w:lsdException w:name="Balloon Text" w:semiHidden="1" w:unhideWhenUsed="1"/>
     <w:lsdException w:name="Table Grid" w:uiPriority="39"/>
-    <w:lsdException w:name="Table Theme" w:semiHidden="1" w:unhideWhenUsed="1"/>
     <w:lsdException w:name="Placeholder Text" w:semiHidden="1"/>
     <w:lsdException w:name="No Spacing" w:uiPriority="1" w:qFormat="1"/>
     <w:lsdException w:name="Light Shading" w:uiPriority="60"/>
@@ -7517,6 +7426,7 @@
     <w:lsdException w:name="Smart Hyperlink" w:semiHidden="1" w:unhideWhenUsed="1"/>
     <w:lsdException w:name="Hashtag" w:semiHidden="1" w:unhideWhenUsed="1"/>
     <w:lsdException w:name="Unresolved Mention" w:semiHidden="1" w:unhideWhenUsed="1"/>
+    <w:lsdException w:name="Smart Link" w:semiHidden="1" w:unhideWhenUsed="1"/>
   </w:latentStyles>
   <w:style w:type="paragraph" w:default="1" w:styleId="Normal">
     <w:name w:val="Normal"/>

</xml_diff>